<commit_message>
personal site update w9
</commit_message>
<xml_diff>
--- a/personal site/personal-site-summary.docx
+++ b/personal site/personal-site-summary.docx
@@ -218,13 +218,7 @@
     <w:p/>
     <w:p>
       <w:r>
-        <w:t>Purpose:</w:t>
-      </w:r>
-      <w:r>
-        <w:t xml:space="preserve"> </w:t>
-      </w:r>
-      <w:r>
-        <w:t>This child page will provide the most recent news and updates in the cybersecurity world, focusing on events and developments from the past 48 hours.</w:t>
+        <w:t>Purpose: This child page will provide the most recent news and updates in the cybersecurity world, focusing on events and developments from the past 48 hours.</w:t>
       </w:r>
     </w:p>
     <w:p/>
@@ -250,13 +244,7 @@
     </w:p>
     <w:p>
       <w:r>
-        <w:t>- Regulatory Updates:</w:t>
-      </w:r>
-      <w:r>
-        <w:t xml:space="preserve"> </w:t>
-      </w:r>
-      <w:r>
-        <w:t>Information on any new laws, regulations, or compliance requirements that have been introduced or updated in the last 48 hours.</w:t>
+        <w:t>- Regulatory Updates: Information on any new laws, regulations, or compliance requirements that have been introduced or updated in the last 48 hours.</w:t>
       </w:r>
     </w:p>
     <w:p>
@@ -406,6 +394,468 @@
         <w:lastRenderedPageBreak/>
         <w:t>By creating these child pages, Next-Gen Cybersecurity can offer a more organized and user-friendly experience, allowing professionals to find the specific information they need efficiently while engaging with the community and advancing their careers.</w:t>
       </w:r>
+    </w:p>
+    <w:p>
+      <w:r>
+        <w:br w:type="page"/>
+      </w:r>
+    </w:p>
+    <w:p>
+      <w:pPr>
+        <w:spacing w:before="100" w:beforeAutospacing="1" w:after="100" w:afterAutospacing="1" w:line="240" w:lineRule="auto"/>
+        <w:rPr>
+          <w:rFonts w:ascii="Times New Roman" w:eastAsia="Times New Roman" w:hAnsi="Times New Roman" w:cs="Times New Roman"/>
+          <w:kern w:val="0"/>
+          <w14:ligatures w14:val="none"/>
+        </w:rPr>
+      </w:pPr>
+      <w:r>
+        <w:rPr>
+          <w:rFonts w:ascii="Times New Roman" w:eastAsia="Times New Roman" w:hAnsi="Times New Roman" w:cs="Times New Roman"/>
+          <w:b/>
+          <w:bCs/>
+          <w:kern w:val="0"/>
+          <w14:ligatures w14:val="none"/>
+        </w:rPr>
+        <w:lastRenderedPageBreak/>
+        <w:t>Cybersecurity Careers and Learning Resources Introduction</w:t>
+      </w:r>
+    </w:p>
+    <w:p>
+      <w:pPr>
+        <w:spacing w:before="100" w:beforeAutospacing="1" w:after="100" w:afterAutospacing="1" w:line="240" w:lineRule="auto"/>
+        <w:rPr>
+          <w:rFonts w:ascii="Times New Roman" w:eastAsia="Times New Roman" w:hAnsi="Times New Roman" w:cs="Times New Roman"/>
+          <w:kern w:val="0"/>
+          <w14:ligatures w14:val="none"/>
+        </w:rPr>
+      </w:pPr>
+      <w:r>
+        <w:rPr>
+          <w:rFonts w:ascii="Times New Roman" w:eastAsia="Times New Roman" w:hAnsi="Times New Roman" w:cs="Times New Roman"/>
+          <w:kern w:val="0"/>
+          <w14:ligatures w14:val="none"/>
+        </w:rPr>
+        <w:t>Welcome to our Cybersecurity Careers and Learning Resources page! Whether you're aiming to advance your career, explore new opportunities, or deepen your knowledge, our comprehensive resources are tailored to meet your needs. Dive into a wealth of information designed to empower you in navigating the dynamic cybersecurity landscape.</w:t>
+      </w:r>
+    </w:p>
+    <w:p>
+      <w:pPr>
+        <w:spacing w:before="100" w:beforeAutospacing="1" w:after="100" w:afterAutospacing="1" w:line="240" w:lineRule="auto"/>
+        <w:rPr>
+          <w:rFonts w:ascii="Times New Roman" w:eastAsia="Times New Roman" w:hAnsi="Times New Roman" w:cs="Times New Roman"/>
+          <w:kern w:val="0"/>
+          <w14:ligatures w14:val="none"/>
+        </w:rPr>
+      </w:pPr>
+      <w:r>
+        <w:rPr>
+          <w:rFonts w:ascii="Times New Roman" w:eastAsia="Times New Roman" w:hAnsi="Times New Roman" w:cs="Times New Roman"/>
+          <w:b/>
+          <w:bCs/>
+          <w:kern w:val="0"/>
+          <w14:ligatures w14:val="none"/>
+        </w:rPr>
+        <w:t>Job Listings</w:t>
+      </w:r>
+    </w:p>
+    <w:p>
+      <w:pPr>
+        <w:spacing w:before="100" w:beforeAutospacing="1" w:after="100" w:afterAutospacing="1" w:line="240" w:lineRule="auto"/>
+        <w:rPr>
+          <w:rFonts w:ascii="Times New Roman" w:eastAsia="Times New Roman" w:hAnsi="Times New Roman" w:cs="Times New Roman"/>
+          <w:kern w:val="0"/>
+          <w14:ligatures w14:val="none"/>
+        </w:rPr>
+      </w:pPr>
+      <w:r>
+        <w:rPr>
+          <w:rFonts w:ascii="Times New Roman" w:eastAsia="Times New Roman" w:hAnsi="Times New Roman" w:cs="Times New Roman"/>
+          <w:kern w:val="0"/>
+          <w14:ligatures w14:val="none"/>
+        </w:rPr>
+        <w:t>Stay updated with our curated list of the latest job opportunities across the cybersecurity industry. Explore diverse roles in sectors ranging from private companies to government agencies. Discover career paths that align with your expertise and aspirations, connecting you directly with employers seeking skilled professionals like you.</w:t>
+      </w:r>
+    </w:p>
+    <w:p>
+      <w:pPr>
+        <w:spacing w:before="100" w:beforeAutospacing="1" w:after="100" w:afterAutospacing="1" w:line="240" w:lineRule="auto"/>
+        <w:rPr>
+          <w:rFonts w:ascii="Times New Roman" w:eastAsia="Times New Roman" w:hAnsi="Times New Roman" w:cs="Times New Roman"/>
+          <w:kern w:val="0"/>
+          <w14:ligatures w14:val="none"/>
+        </w:rPr>
+      </w:pPr>
+      <w:r>
+        <w:rPr>
+          <w:rFonts w:ascii="Times New Roman" w:eastAsia="Times New Roman" w:hAnsi="Times New Roman" w:cs="Times New Roman"/>
+          <w:b/>
+          <w:bCs/>
+          <w:kern w:val="0"/>
+          <w14:ligatures w14:val="none"/>
+        </w:rPr>
+        <w:t>Featured Job Listings</w:t>
+      </w:r>
+    </w:p>
+    <w:p>
+      <w:pPr>
+        <w:spacing w:before="100" w:beforeAutospacing="1" w:after="100" w:afterAutospacing="1" w:line="240" w:lineRule="auto"/>
+        <w:rPr>
+          <w:rFonts w:ascii="Times New Roman" w:eastAsia="Times New Roman" w:hAnsi="Times New Roman" w:cs="Times New Roman"/>
+          <w:kern w:val="0"/>
+          <w14:ligatures w14:val="none"/>
+        </w:rPr>
+      </w:pPr>
+      <w:r>
+        <w:rPr>
+          <w:rFonts w:ascii="Times New Roman" w:eastAsia="Times New Roman" w:hAnsi="Times New Roman" w:cs="Times New Roman"/>
+          <w:kern w:val="0"/>
+          <w14:ligatures w14:val="none"/>
+        </w:rPr>
+        <w:t>Explore prominent career opportunities in cybersecurity through our featured job listings. Whether you're interested in roles such as a Cybersecurity Analyst in New York, a Penetration Tester working remotely, or a Security Operations Center (SOC) Manager in San Francisco, our listings highlight key positions that define the future of cybersecurity careers.</w:t>
+      </w:r>
+    </w:p>
+    <w:p>
+      <w:pPr>
+        <w:spacing w:before="100" w:beforeAutospacing="1" w:after="100" w:afterAutospacing="1" w:line="240" w:lineRule="auto"/>
+        <w:rPr>
+          <w:rFonts w:ascii="Times New Roman" w:eastAsia="Times New Roman" w:hAnsi="Times New Roman" w:cs="Times New Roman"/>
+          <w:kern w:val="0"/>
+          <w14:ligatures w14:val="none"/>
+        </w:rPr>
+      </w:pPr>
+      <w:r>
+        <w:rPr>
+          <w:rFonts w:ascii="Times New Roman" w:eastAsia="Times New Roman" w:hAnsi="Times New Roman" w:cs="Times New Roman"/>
+          <w:b/>
+          <w:bCs/>
+          <w:kern w:val="0"/>
+          <w14:ligatures w14:val="none"/>
+        </w:rPr>
+        <w:t>Free Webinars</w:t>
+      </w:r>
+    </w:p>
+    <w:p>
+      <w:pPr>
+        <w:spacing w:before="100" w:beforeAutospacing="1" w:after="100" w:afterAutospacing="1" w:line="240" w:lineRule="auto"/>
+        <w:rPr>
+          <w:rFonts w:ascii="Times New Roman" w:eastAsia="Times New Roman" w:hAnsi="Times New Roman" w:cs="Times New Roman"/>
+          <w:kern w:val="0"/>
+          <w14:ligatures w14:val="none"/>
+        </w:rPr>
+      </w:pPr>
+      <w:r>
+        <w:rPr>
+          <w:rFonts w:ascii="Times New Roman" w:eastAsia="Times New Roman" w:hAnsi="Times New Roman" w:cs="Times New Roman"/>
+          <w:kern w:val="0"/>
+          <w14:ligatures w14:val="none"/>
+        </w:rPr>
+        <w:t>Expand your knowledge and stay current with our free webinars hosted by industry experts. Delve into topics like Threat Hunting Techniques, Securing Cloud Environments, and Incident Response Best Practices. These sessions provide valuable insights into emerging threats, new technologies, and essential methodologies to enhance your professional skill set.</w:t>
+      </w:r>
+    </w:p>
+    <w:p>
+      <w:pPr>
+        <w:spacing w:before="100" w:beforeAutospacing="1" w:after="100" w:afterAutospacing="1" w:line="240" w:lineRule="auto"/>
+        <w:rPr>
+          <w:rFonts w:ascii="Times New Roman" w:eastAsia="Times New Roman" w:hAnsi="Times New Roman" w:cs="Times New Roman"/>
+          <w:kern w:val="0"/>
+          <w14:ligatures w14:val="none"/>
+        </w:rPr>
+      </w:pPr>
+      <w:r>
+        <w:rPr>
+          <w:rFonts w:ascii="Times New Roman" w:eastAsia="Times New Roman" w:hAnsi="Times New Roman" w:cs="Times New Roman"/>
+          <w:b/>
+          <w:bCs/>
+          <w:kern w:val="0"/>
+          <w14:ligatures w14:val="none"/>
+        </w:rPr>
+        <w:t>Free Courses</w:t>
+      </w:r>
+    </w:p>
+    <w:p>
+      <w:pPr>
+        <w:spacing w:before="100" w:beforeAutospacing="1" w:after="100" w:afterAutospacing="1" w:line="240" w:lineRule="auto"/>
+        <w:rPr>
+          <w:rFonts w:ascii="Times New Roman" w:eastAsia="Times New Roman" w:hAnsi="Times New Roman" w:cs="Times New Roman"/>
+          <w:kern w:val="0"/>
+          <w14:ligatures w14:val="none"/>
+        </w:rPr>
+      </w:pPr>
+      <w:r>
+        <w:rPr>
+          <w:rFonts w:ascii="Times New Roman" w:eastAsia="Times New Roman" w:hAnsi="Times New Roman" w:cs="Times New Roman"/>
+          <w:kern w:val="0"/>
+          <w14:ligatures w14:val="none"/>
+        </w:rPr>
+        <w:t>Take advantage of our curated selection of free online courses designed to elevate your cybersecurity expertise. Whether you're starting your journey or looking to specialize further, courses like Introduction to Cybersecurity, Network Security Fundamentals, Cybersecurity Risk Management, and Advanced Penetration Testing offer practical knowledge and hands-on experience to propel your career forward.</w:t>
+      </w:r>
+    </w:p>
+    <w:p>
+      <w:pPr>
+        <w:spacing w:before="100" w:beforeAutospacing="1" w:after="100" w:afterAutospacing="1" w:line="240" w:lineRule="auto"/>
+        <w:rPr>
+          <w:rFonts w:ascii="Times New Roman" w:eastAsia="Times New Roman" w:hAnsi="Times New Roman" w:cs="Times New Roman"/>
+          <w:kern w:val="0"/>
+          <w14:ligatures w14:val="none"/>
+        </w:rPr>
+      </w:pPr>
+      <w:r>
+        <w:rPr>
+          <w:rFonts w:ascii="Times New Roman" w:eastAsia="Times New Roman" w:hAnsi="Times New Roman" w:cs="Times New Roman"/>
+          <w:b/>
+          <w:bCs/>
+          <w:kern w:val="0"/>
+          <w14:ligatures w14:val="none"/>
+        </w:rPr>
+        <w:t>Community and Networking</w:t>
+      </w:r>
+    </w:p>
+    <w:p>
+      <w:pPr>
+        <w:spacing w:before="100" w:beforeAutospacing="1" w:after="100" w:afterAutospacing="1" w:line="240" w:lineRule="auto"/>
+        <w:rPr>
+          <w:rFonts w:ascii="Times New Roman" w:eastAsia="Times New Roman" w:hAnsi="Times New Roman" w:cs="Times New Roman"/>
+          <w:kern w:val="0"/>
+          <w14:ligatures w14:val="none"/>
+        </w:rPr>
+      </w:pPr>
+      <w:r>
+        <w:rPr>
+          <w:rFonts w:ascii="Times New Roman" w:eastAsia="Times New Roman" w:hAnsi="Times New Roman" w:cs="Times New Roman"/>
+          <w:kern w:val="0"/>
+          <w14:ligatures w14:val="none"/>
+        </w:rPr>
+        <w:t>Join our vibrant community of cybersecurity professionals to engage in meaningful discussions, share insights, and expand your network. Participate in forums, attend live events, and connect with peers and mentors who share your passion for cybersecurity. Foster collaborations that drive innovation and knowledge sharing in this rapidly evolving field.</w:t>
+      </w:r>
+    </w:p>
+    <w:p>
+      <w:pPr>
+        <w:rPr>
+          <w:rFonts w:ascii="Times New Roman" w:eastAsia="Times New Roman" w:hAnsi="Times New Roman" w:cs="Times New Roman"/>
+          <w:kern w:val="0"/>
+          <w14:ligatures w14:val="none"/>
+        </w:rPr>
+      </w:pPr>
+      <w:r>
+        <w:rPr>
+          <w:rFonts w:ascii="Times New Roman" w:eastAsia="Times New Roman" w:hAnsi="Times New Roman" w:cs="Times New Roman"/>
+          <w:kern w:val="0"/>
+          <w14:ligatures w14:val="none"/>
+        </w:rPr>
+        <w:br w:type="page"/>
+      </w:r>
+    </w:p>
+    <w:p>
+      <w:pPr>
+        <w:spacing w:before="100" w:beforeAutospacing="1" w:after="100" w:afterAutospacing="1" w:line="240" w:lineRule="auto"/>
+        <w:rPr>
+          <w:rFonts w:ascii="Times New Roman" w:eastAsia="Times New Roman" w:hAnsi="Times New Roman" w:cs="Times New Roman"/>
+          <w:kern w:val="0"/>
+          <w14:ligatures w14:val="none"/>
+        </w:rPr>
+      </w:pPr>
+      <w:r>
+        <w:rPr>
+          <w:rFonts w:ascii="Times New Roman" w:eastAsia="Times New Roman" w:hAnsi="Times New Roman" w:cs="Times New Roman"/>
+          <w:b/>
+          <w:bCs/>
+          <w:kern w:val="0"/>
+          <w14:ligatures w14:val="none"/>
+        </w:rPr>
+        <w:lastRenderedPageBreak/>
+        <w:t>Latest Cybersecurity News Introduction</w:t>
+      </w:r>
+    </w:p>
+    <w:p>
+      <w:pPr>
+        <w:spacing w:before="100" w:beforeAutospacing="1" w:after="100" w:afterAutospacing="1" w:line="240" w:lineRule="auto"/>
+        <w:rPr>
+          <w:rFonts w:ascii="Times New Roman" w:eastAsia="Times New Roman" w:hAnsi="Times New Roman" w:cs="Times New Roman"/>
+          <w:kern w:val="0"/>
+          <w14:ligatures w14:val="none"/>
+        </w:rPr>
+      </w:pPr>
+      <w:r>
+        <w:rPr>
+          <w:rFonts w:ascii="Times New Roman" w:eastAsia="Times New Roman" w:hAnsi="Times New Roman" w:cs="Times New Roman"/>
+          <w:kern w:val="0"/>
+          <w14:ligatures w14:val="none"/>
+        </w:rPr>
+        <w:t>Welcome to the Latest Cybersecurity News page, your go-to source for real-time updates and insights into the ever-changing cybersecurity landscape. Stay informed with comprehensive coverage of the latest developments, emerging threats, regulatory updates, and technological advancements that shape the industry today.</w:t>
+      </w:r>
+    </w:p>
+    <w:p>
+      <w:pPr>
+        <w:spacing w:before="100" w:beforeAutospacing="1" w:after="100" w:afterAutospacing="1" w:line="240" w:lineRule="auto"/>
+        <w:rPr>
+          <w:rFonts w:ascii="Times New Roman" w:eastAsia="Times New Roman" w:hAnsi="Times New Roman" w:cs="Times New Roman"/>
+          <w:kern w:val="0"/>
+          <w14:ligatures w14:val="none"/>
+        </w:rPr>
+      </w:pPr>
+      <w:r>
+        <w:rPr>
+          <w:rFonts w:ascii="Times New Roman" w:eastAsia="Times New Roman" w:hAnsi="Times New Roman" w:cs="Times New Roman"/>
+          <w:b/>
+          <w:bCs/>
+          <w:kern w:val="0"/>
+          <w14:ligatures w14:val="none"/>
+        </w:rPr>
+        <w:t>Breaking News</w:t>
+      </w:r>
+    </w:p>
+    <w:p>
+      <w:pPr>
+        <w:spacing w:before="100" w:beforeAutospacing="1" w:after="100" w:afterAutospacing="1" w:line="240" w:lineRule="auto"/>
+        <w:rPr>
+          <w:rFonts w:ascii="Times New Roman" w:eastAsia="Times New Roman" w:hAnsi="Times New Roman" w:cs="Times New Roman"/>
+          <w:kern w:val="0"/>
+          <w14:ligatures w14:val="none"/>
+        </w:rPr>
+      </w:pPr>
+      <w:r>
+        <w:rPr>
+          <w:rFonts w:ascii="Times New Roman" w:eastAsia="Times New Roman" w:hAnsi="Times New Roman" w:cs="Times New Roman"/>
+          <w:kern w:val="0"/>
+          <w14:ligatures w14:val="none"/>
+        </w:rPr>
+        <w:t xml:space="preserve">Stay ahead with our breaking news section, delivering the most crucial updates impacting cybersecurity worldwide. From major data breaches like the recent incident at XYZ Corporation to new ransomware strains targeting financial institutions with </w:t>
+      </w:r>
+      <w:proofErr w:type="spellStart"/>
+      <w:r>
+        <w:rPr>
+          <w:rFonts w:ascii="Times New Roman" w:eastAsia="Times New Roman" w:hAnsi="Times New Roman" w:cs="Times New Roman"/>
+          <w:kern w:val="0"/>
+          <w14:ligatures w14:val="none"/>
+        </w:rPr>
+        <w:t>CryptoClaw</w:t>
+      </w:r>
+      <w:proofErr w:type="spellEnd"/>
+      <w:r>
+        <w:rPr>
+          <w:rFonts w:ascii="Times New Roman" w:eastAsia="Times New Roman" w:hAnsi="Times New Roman" w:cs="Times New Roman"/>
+          <w:kern w:val="0"/>
+          <w14:ligatures w14:val="none"/>
+        </w:rPr>
+        <w:t>, our updates provide critical information to help you understand and respond to immediate threats.</w:t>
+      </w:r>
+    </w:p>
+    <w:p>
+      <w:pPr>
+        <w:spacing w:before="100" w:beforeAutospacing="1" w:after="100" w:afterAutospacing="1" w:line="240" w:lineRule="auto"/>
+        <w:rPr>
+          <w:rFonts w:ascii="Times New Roman" w:eastAsia="Times New Roman" w:hAnsi="Times New Roman" w:cs="Times New Roman"/>
+          <w:kern w:val="0"/>
+          <w14:ligatures w14:val="none"/>
+        </w:rPr>
+      </w:pPr>
+      <w:r>
+        <w:rPr>
+          <w:rFonts w:ascii="Times New Roman" w:eastAsia="Times New Roman" w:hAnsi="Times New Roman" w:cs="Times New Roman"/>
+          <w:b/>
+          <w:bCs/>
+          <w:kern w:val="0"/>
+          <w14:ligatures w14:val="none"/>
+        </w:rPr>
+        <w:t>In-Depth Analysis</w:t>
+      </w:r>
+    </w:p>
+    <w:p>
+      <w:pPr>
+        <w:spacing w:before="100" w:beforeAutospacing="1" w:after="100" w:afterAutospacing="1" w:line="240" w:lineRule="auto"/>
+        <w:rPr>
+          <w:rFonts w:ascii="Times New Roman" w:eastAsia="Times New Roman" w:hAnsi="Times New Roman" w:cs="Times New Roman"/>
+          <w:kern w:val="0"/>
+          <w14:ligatures w14:val="none"/>
+        </w:rPr>
+      </w:pPr>
+      <w:r>
+        <w:rPr>
+          <w:rFonts w:ascii="Times New Roman" w:eastAsia="Times New Roman" w:hAnsi="Times New Roman" w:cs="Times New Roman"/>
+          <w:kern w:val="0"/>
+          <w14:ligatures w14:val="none"/>
+        </w:rPr>
+        <w:t>Delve deeper into cybersecurity issues with our in-depth analysis and expert commentary. Explore topics such as the rise of supply chain attacks and the integration of artificial intelligence in cybersecurity defenses. Gain valuable insights and actionable strategies to strengthen your organization's security posture and mitigate evolving risks.</w:t>
+      </w:r>
+    </w:p>
+    <w:p>
+      <w:pPr>
+        <w:spacing w:before="100" w:beforeAutospacing="1" w:after="100" w:afterAutospacing="1" w:line="240" w:lineRule="auto"/>
+        <w:rPr>
+          <w:rFonts w:ascii="Times New Roman" w:eastAsia="Times New Roman" w:hAnsi="Times New Roman" w:cs="Times New Roman"/>
+          <w:kern w:val="0"/>
+          <w14:ligatures w14:val="none"/>
+        </w:rPr>
+      </w:pPr>
+      <w:r>
+        <w:rPr>
+          <w:rFonts w:ascii="Times New Roman" w:eastAsia="Times New Roman" w:hAnsi="Times New Roman" w:cs="Times New Roman"/>
+          <w:b/>
+          <w:bCs/>
+          <w:kern w:val="0"/>
+          <w14:ligatures w14:val="none"/>
+        </w:rPr>
+        <w:t>Regulatory Updates</w:t>
+      </w:r>
+    </w:p>
+    <w:p>
+      <w:pPr>
+        <w:spacing w:before="100" w:beforeAutospacing="1" w:after="100" w:afterAutospacing="1" w:line="240" w:lineRule="auto"/>
+        <w:rPr>
+          <w:rFonts w:ascii="Times New Roman" w:eastAsia="Times New Roman" w:hAnsi="Times New Roman" w:cs="Times New Roman"/>
+          <w:kern w:val="0"/>
+          <w14:ligatures w14:val="none"/>
+        </w:rPr>
+      </w:pPr>
+      <w:r>
+        <w:rPr>
+          <w:rFonts w:ascii="Times New Roman" w:eastAsia="Times New Roman" w:hAnsi="Times New Roman" w:cs="Times New Roman"/>
+          <w:kern w:val="0"/>
+          <w14:ligatures w14:val="none"/>
+        </w:rPr>
+        <w:t>Keep abreast of regulatory changes affecting cybersecurity practices globally. Stay informed about the latest directives, guidelines, and compliance requirements, such as the EU's new cybersecurity directive and the US government's updated ransomware response guidelines. Ensure your organization remains compliant and prepared in the face of regulatory challenges.</w:t>
+      </w:r>
+    </w:p>
+    <w:p>
+      <w:pPr>
+        <w:spacing w:before="100" w:beforeAutospacing="1" w:after="100" w:afterAutospacing="1" w:line="240" w:lineRule="auto"/>
+        <w:rPr>
+          <w:rFonts w:ascii="Times New Roman" w:eastAsia="Times New Roman" w:hAnsi="Times New Roman" w:cs="Times New Roman"/>
+          <w:kern w:val="0"/>
+          <w14:ligatures w14:val="none"/>
+        </w:rPr>
+      </w:pPr>
+      <w:r>
+        <w:rPr>
+          <w:rFonts w:ascii="Times New Roman" w:eastAsia="Times New Roman" w:hAnsi="Times New Roman" w:cs="Times New Roman"/>
+          <w:kern w:val="0"/>
+          <w14:ligatures w14:val="none"/>
+        </w:rPr>
+        <w:t>Our commitment is to provide you with timely, accurate, and relevant information that empowers you to navigate today's cybersecurity challenges effectively. Join us in staying informed and proactive as we explore the forefront of cybersecurity innovation and regulation.</w:t>
+      </w:r>
+    </w:p>
+    <w:p>
+      <w:pPr>
+        <w:spacing w:after="0" w:line="240" w:lineRule="auto"/>
+        <w:rPr>
+          <w:rFonts w:ascii="Times New Roman" w:eastAsia="Times New Roman" w:hAnsi="Times New Roman" w:cs="Times New Roman"/>
+          <w:kern w:val="0"/>
+          <w14:ligatures w14:val="none"/>
+        </w:rPr>
+      </w:pPr>
+    </w:p>
+    <w:p>
+      <w:pPr>
+        <w:spacing w:after="0" w:line="240" w:lineRule="auto"/>
+        <w:rPr>
+          <w:rFonts w:ascii="Times New Roman" w:eastAsia="Times New Roman" w:hAnsi="Times New Roman" w:cs="Times New Roman"/>
+          <w:b/>
+          <w:bCs/>
+          <w:kern w:val="0"/>
+          <w14:ligatures w14:val="none"/>
+        </w:rPr>
+      </w:pPr>
     </w:p>
     <w:sectPr>
       <w:pgSz w:w="12240" w:h="15840"/>
@@ -1334,6 +1784,38 @@
       <w:spacing w:val="5"/>
     </w:rPr>
   </w:style>
+  <w:style w:type="paragraph" w:styleId="NormalWeb">
+    <w:name w:val="Normal (Web)"/>
+    <w:basedOn w:val="Normal"/>
+    <w:uiPriority w:val="99"/>
+    <w:semiHidden/>
+    <w:unhideWhenUsed/>
+    <w:rsid w:val="00FF1D3C"/>
+    <w:pPr>
+      <w:spacing w:before="100" w:beforeAutospacing="1" w:after="100" w:afterAutospacing="1" w:line="240" w:lineRule="auto"/>
+    </w:pPr>
+    <w:rPr>
+      <w:rFonts w:ascii="Times New Roman" w:eastAsia="Times New Roman" w:hAnsi="Times New Roman" w:cs="Times New Roman"/>
+      <w:kern w:val="0"/>
+      <w14:ligatures w14:val="none"/>
+    </w:rPr>
+  </w:style>
+  <w:style w:type="character" w:styleId="Strong">
+    <w:name w:val="Strong"/>
+    <w:basedOn w:val="DefaultParagraphFont"/>
+    <w:uiPriority w:val="22"/>
+    <w:qFormat/>
+    <w:rsid w:val="00FF1D3C"/>
+    <w:rPr>
+      <w:b/>
+      <w:bCs/>
+    </w:rPr>
+  </w:style>
+  <w:style w:type="character" w:customStyle="1" w:styleId="line-clamp-1">
+    <w:name w:val="line-clamp-1"/>
+    <w:basedOn w:val="DefaultParagraphFont"/>
+    <w:rsid w:val="00FF1D3C"/>
+  </w:style>
 </w:styles>
 </file>
 

</xml_diff>